<commit_message>
new file:   csv/20250417_nttdata.csv 	deleted:    csv/20250728_koide.csv 	deleted:    csv/output_20250728.csv 	deleted:    ddd_report.pdf 	modified:   hexaco_fbreport.py 	deleted:    hexaco_fbreport_docx.py 	modified:   "out/ddd_\344\272\213\345\213\231\345\261\200\347\224\250.docx" 	new file:   "out/ddd_\344\272\213\345\213\231\345\261\200\347\224\250.pdf" 	modified:   "out/ddd_\346\234\254\344\272\272\347\224\250.docx" 	new file:   "out/ddd_\346\234\254\344\272\272\347\224\250.pdf" 	modified:   "tmp/HEXACOfb\343\203\254\343\203\235\343\203\274\343\203\210_\344\272\213\345\213\231\345\261\200\347\224\250_tmp.docx" 	modified:   "tmp/HEXACOfb\343\203\254\343\203\235\343\203\274\343\203\210_\346\234\254\344\272\272\347\224\250_tmp.docx"
</commit_message>
<xml_diff>
--- a/out/ddd_事務局用.docx
+++ b/out/ddd_事務局用.docx
@@ -15,7 +15,7 @@
         <w:rPr>
           <w:rFonts w:ascii="MS Gothic" w:hAnsi="MS Gothic" w:eastAsia="MS Gothic"/>
         </w:rPr>
-        <w:t>2025/10/07</w:t>
+        <w:t>2025/10/09</w:t>
       </w:r>
     </w:p>
     <w:p>
@@ -381,7 +381,7 @@
               <w:rPr>
                 <w:rFonts w:ascii="MS Gothic" w:hAnsi="MS Gothic" w:eastAsia="MS Gothic"/>
               </w:rPr>
-              <w:t>中</w:t>
+              <w:t>3.4,中</w:t>
             </w:r>
           </w:p>
         </w:tc>
@@ -459,7 +459,7 @@
               <w:rPr>
                 <w:rFonts w:ascii="MS Gothic" w:hAnsi="MS Gothic" w:eastAsia="MS Gothic"/>
               </w:rPr>
-              <w:t>中</w:t>
+              <w:t>3.6,中</w:t>
             </w:r>
           </w:p>
         </w:tc>
@@ -537,7 +537,7 @@
               <w:rPr>
                 <w:rFonts w:ascii="MS Gothic" w:hAnsi="MS Gothic" w:eastAsia="MS Gothic"/>
               </w:rPr>
-              <w:t>高い</w:t>
+              <w:t>4.8,高い</w:t>
             </w:r>
           </w:p>
         </w:tc>
@@ -615,7 +615,7 @@
               <w:rPr>
                 <w:rFonts w:ascii="MS Gothic" w:hAnsi="MS Gothic" w:eastAsia="MS Gothic"/>
               </w:rPr>
-              <w:t>低い</w:t>
+              <w:t>1.7,低い</w:t>
             </w:r>
           </w:p>
         </w:tc>
@@ -693,7 +693,7 @@
               <w:rPr>
                 <w:rFonts w:ascii="MS Gothic" w:hAnsi="MS Gothic" w:eastAsia="MS Gothic"/>
               </w:rPr>
-              <w:t>低い</w:t>
+              <w:t>1.9,低い</w:t>
             </w:r>
           </w:p>
         </w:tc>
@@ -771,7 +771,7 @@
               <w:rPr>
                 <w:rFonts w:ascii="MS Gothic" w:hAnsi="MS Gothic" w:eastAsia="MS Gothic"/>
               </w:rPr>
-              <w:t>低い</w:t>
+              <w:t>1.5,低い</w:t>
             </w:r>
           </w:p>
         </w:tc>
@@ -781,7 +781,7 @@
       <w:pPr>
         <w:jc w:val="center"/>
         <w:rPr>
-          <w:rFonts w:asciiTheme="majorEastAsia" w:eastAsiaTheme="majorEastAsia" w:hAnsiTheme="majorEastAsia" w:hint="eastAsia"/>
+          <w:rFonts w:asciiTheme="majorEastAsia" w:eastAsiaTheme="majorEastAsia" w:hAnsiTheme="majorEastAsia"/>
           <w:sz w:val="21"/>
           <w:szCs w:val="21"/>
         </w:rPr>
@@ -797,7 +797,7 @@
     <w:p>
       <w:pPr>
         <w:rPr>
-          <w:rFonts w:asciiTheme="majorEastAsia" w:eastAsiaTheme="majorEastAsia" w:hAnsiTheme="majorEastAsia" w:hint="eastAsia"/>
+          <w:rFonts w:asciiTheme="majorEastAsia" w:eastAsiaTheme="majorEastAsia" w:hAnsiTheme="majorEastAsia"/>
           <w:sz w:val="21"/>
           <w:szCs w:val="21"/>
         </w:rPr>
@@ -842,7 +842,7 @@
         <w:rPr>
           <w:rFonts w:ascii="MS Gothic" w:hAnsi="MS Gothic" w:eastAsia="MS Gothic"/>
         </w:rPr>
-        <w:t>対象者dddは、HEXACOモデルにおいて、誠実性や協調性が低く、外向性が高い特徴があります。特にダークトライアド（ナルシシズム、サイコパシー、マキャベリズム）の傾向が見られ、周囲と良好な関係を築く一方で、社会的支配志向が強く、偏見を持ちやすい点には注意が必要です。このような特性を持つため、管理職やリーダーシップの役割に配置する場合は、倫理的な判断力を育む支援が求められます。さらに、彼は高いIQやEQの可能性を秘めており、批判的思考や傾聴能力も備えているため、適切な環境での成長が期待されます。ストレス対処においては問題回避や感情の隠蔽が見られるため、心理的安全性を重視したサポートが重要です。全体として、彼の強みを活かしつつ、ダークトライアドの影響を軽減するための育成プランを考えることが望まれます。</w:t>
+        <w:t>観察された特性を踏まえ、強みを活かしつつ小さな行動から改善を進めましょう。</w:t>
       </w:r>
     </w:p>
     <w:sectPr>

</xml_diff>